<commit_message>
# adding troubleshooting doc
</commit_message>
<xml_diff>
--- a/docs/GettingStarted.docx
+++ b/docs/GettingStarted.docx
@@ -1,6 +1,6 @@
 
 <file path=word/document.xml><?xml version="1.0" encoding="utf-8"?>
-<w:document xmlns:wpc="http://schemas.microsoft.com/office/word/2010/wordprocessingCanvas" xmlns:mc="http://schemas.openxmlformats.org/markup-compatibility/2006" xmlns:o="urn:schemas-microsoft-com:office:office" xmlns:r="http://schemas.openxmlformats.org/officeDocument/2006/relationships" xmlns:m="http://schemas.openxmlformats.org/officeDocument/2006/math" xmlns:v="urn:schemas-microsoft-com:vml" xmlns:wp14="http://schemas.microsoft.com/office/word/2010/wordprocessingDrawing" xmlns:wp="http://schemas.openxmlformats.org/drawingml/2006/wordprocessingDrawing" xmlns:w10="urn:schemas-microsoft-com:office:word" xmlns:w="http://schemas.openxmlformats.org/wordprocessingml/2006/main" xmlns:w14="http://schemas.microsoft.com/office/word/2010/wordml" xmlns:wpg="http://schemas.microsoft.com/office/word/2010/wordprocessingGroup" xmlns:wpi="http://schemas.microsoft.com/office/word/2010/wordprocessingInk" xmlns:wne="http://schemas.microsoft.com/office/word/2006/wordml" xmlns:wps="http://schemas.microsoft.com/office/word/2010/wordprocessingShape" mc:Ignorable="w14 wp14">
+<w:document xmlns:wpc="http://schemas.microsoft.com/office/word/2010/wordprocessingCanvas" xmlns:mo="http://schemas.microsoft.com/office/mac/office/2008/main" xmlns:mc="http://schemas.openxmlformats.org/markup-compatibility/2006" xmlns:mv="urn:schemas-microsoft-com:mac:vml" xmlns:o="urn:schemas-microsoft-com:office:office" xmlns:r="http://schemas.openxmlformats.org/officeDocument/2006/relationships" xmlns:m="http://schemas.openxmlformats.org/officeDocument/2006/math" xmlns:v="urn:schemas-microsoft-com:vml" xmlns:wp14="http://schemas.microsoft.com/office/word/2010/wordprocessingDrawing" xmlns:wp="http://schemas.openxmlformats.org/drawingml/2006/wordprocessingDrawing" xmlns:w10="urn:schemas-microsoft-com:office:word" xmlns:w="http://schemas.openxmlformats.org/wordprocessingml/2006/main" xmlns:w14="http://schemas.microsoft.com/office/word/2010/wordml" xmlns:wpg="http://schemas.microsoft.com/office/word/2010/wordprocessingGroup" xmlns:wpi="http://schemas.microsoft.com/office/word/2010/wordprocessingInk" xmlns:wne="http://schemas.microsoft.com/office/word/2006/wordml" xmlns:wps="http://schemas.microsoft.com/office/word/2010/wordprocessingShape" mc:Ignorable="w14 wp14">
   <w:body>
     <w:p>
       <w:pPr>
@@ -123,7 +123,7 @@
         <w:rPr>
           <w:noProof/>
         </w:rPr>
-        <w:t>12/1/2011</w:t>
+        <w:t>12/2/2011</w:t>
       </w:r>
       <w:r>
         <w:fldChar w:fldCharType="end"/>
@@ -164,7 +164,7 @@
           <w:lang w:bidi="ar-SA"/>
         </w:rPr>
         <w:drawing>
-          <wp:inline distT="0" distB="0" distL="0" distR="0">
+          <wp:inline distT="0" distB="0" distL="0" distR="0" wp14:anchorId="3271403A" wp14:editId="3DB9C391">
             <wp:extent cx="1857111" cy="648000"/>
             <wp:effectExtent l="19050" t="0" r="0" b="0"/>
             <wp:docPr id="31" name="Picture 30" descr="full_blue.jpg"/>
@@ -1282,7 +1282,6 @@
         </w:placeholder>
         <w:text/>
       </w:sdtPr>
-      <w:sdtEndPr/>
       <w:sdtContent>
         <w:p>
           <w:pPr>
@@ -1504,7 +1503,7 @@
           <w:lang w:bidi="ar-SA"/>
         </w:rPr>
         <w:drawing>
-          <wp:inline distT="0" distB="0" distL="0" distR="0" wp14:anchorId="0F24861E" wp14:editId="0739E09A">
+          <wp:inline distT="0" distB="0" distL="0" distR="0" wp14:anchorId="1A906AFE" wp14:editId="31655988">
             <wp:extent cx="5943600" cy="1510030"/>
             <wp:effectExtent l="0" t="0" r="0" b="0"/>
             <wp:docPr id="6" name="Picture 6"/>
@@ -1619,7 +1618,7 @@
           <w:lang w:bidi="ar-SA"/>
         </w:rPr>
         <w:drawing>
-          <wp:inline distT="0" distB="0" distL="0" distR="0" wp14:anchorId="2306D44F" wp14:editId="580B997D">
+          <wp:inline distT="0" distB="0" distL="0" distR="0" wp14:anchorId="18288648" wp14:editId="65B443C2">
             <wp:extent cx="5124450" cy="2366773"/>
             <wp:effectExtent l="0" t="0" r="0" b="0"/>
             <wp:docPr id="1" name="Picture 1"/>
@@ -1825,7 +1824,7 @@
           <w:lang w:bidi="ar-SA"/>
         </w:rPr>
         <w:drawing>
-          <wp:inline distT="0" distB="0" distL="0" distR="0" wp14:anchorId="1E79FC08" wp14:editId="48C68A82">
+          <wp:inline distT="0" distB="0" distL="0" distR="0" wp14:anchorId="4F984DE1" wp14:editId="20F099DD">
             <wp:extent cx="5943600" cy="1377950"/>
             <wp:effectExtent l="0" t="0" r="0" b="0"/>
             <wp:docPr id="2" name="Picture 2"/>
@@ -1965,7 +1964,7 @@
           <w:lang w:bidi="ar-SA"/>
         </w:rPr>
         <w:drawing>
-          <wp:inline distT="0" distB="0" distL="0" distR="0" wp14:anchorId="03BC81A2" wp14:editId="71C5E69C">
+          <wp:inline distT="0" distB="0" distL="0" distR="0" wp14:anchorId="494B870E" wp14:editId="718900C5">
             <wp:extent cx="4657143" cy="1809524"/>
             <wp:effectExtent l="0" t="0" r="0" b="635"/>
             <wp:docPr id="3" name="Picture 3"/>
@@ -2108,7 +2107,7 @@
           <w:lang w:bidi="ar-SA"/>
         </w:rPr>
         <w:drawing>
-          <wp:inline distT="0" distB="0" distL="0" distR="0" wp14:anchorId="14A77DC0" wp14:editId="788FEF09">
+          <wp:inline distT="0" distB="0" distL="0" distR="0" wp14:anchorId="2FEF79DB" wp14:editId="11229CCE">
             <wp:extent cx="5943600" cy="1421130"/>
             <wp:effectExtent l="0" t="0" r="0" b="7620"/>
             <wp:docPr id="14" name="Picture 14"/>
@@ -2218,15 +2217,7 @@
         <w:t>Note</w:t>
       </w:r>
       <w:r>
-        <w:t xml:space="preserve">: If you get a security warning saying that the authenticity or validity of the software </w:t>
-      </w:r>
-      <w:proofErr w:type="gramStart"/>
-      <w:r>
-        <w:t>cannot be established</w:t>
-      </w:r>
-      <w:proofErr w:type="gramEnd"/>
-      <w:r>
-        <w:t>, click</w:t>
+        <w:t>: If you get a security warning saying that the authenticity or validity of the software cannot be established, click</w:t>
       </w:r>
       <w:r>
         <w:rPr>
@@ -2288,13 +2279,8 @@
         <w:t>Eclipse,</w:t>
       </w:r>
       <w:r>
-        <w:t xml:space="preserve"> a new window will appear to configure the SDK, leave the default options and provide the folder where the SDK </w:t>
-      </w:r>
-      <w:proofErr w:type="gramStart"/>
-      <w:r>
-        <w:t>will be installed</w:t>
-      </w:r>
-      <w:proofErr w:type="gramEnd"/>
+        <w:t xml:space="preserve"> a new window will appear to configure the SDK, leave the default options and provide the folder where the SDK will be installed</w:t>
+      </w:r>
       <w:r>
         <w:t>.</w:t>
       </w:r>
@@ -2316,18 +2302,10 @@
         <w:t xml:space="preserve"> </w:t>
       </w:r>
       <w:r>
-        <w:t xml:space="preserve">It </w:t>
-      </w:r>
-      <w:proofErr w:type="gramStart"/>
-      <w:r>
-        <w:t>is</w:t>
-      </w:r>
-      <w:r>
-        <w:t xml:space="preserve"> recommended</w:t>
-      </w:r>
-      <w:proofErr w:type="gramEnd"/>
-      <w:r>
-        <w:t xml:space="preserve"> to choose a location without blank spaces, since there were known issues in previous versions</w:t>
+        <w:t>It is</w:t>
+      </w:r>
+      <w:r>
+        <w:t xml:space="preserve"> recommended to choose a location without blank spaces, since there were known issues in previous versions</w:t>
       </w:r>
       <w:r>
         <w:t>.</w:t>
@@ -2343,7 +2321,7 @@
           <w:lang w:bidi="ar-SA"/>
         </w:rPr>
         <w:drawing>
-          <wp:inline distT="0" distB="0" distL="0" distR="0" wp14:anchorId="44D226A1" wp14:editId="4D20B9CA">
+          <wp:inline distT="0" distB="0" distL="0" distR="0" wp14:anchorId="77E640EE" wp14:editId="5755F035">
             <wp:extent cx="5828572" cy="4371429"/>
             <wp:effectExtent l="0" t="0" r="1270" b="0"/>
             <wp:docPr id="15" name="Picture 15"/>
@@ -2401,7 +2379,7 @@
         </w:rPr>
         <w:lastRenderedPageBreak/>
         <w:drawing>
-          <wp:inline distT="0" distB="0" distL="0" distR="0" wp14:anchorId="7B846946" wp14:editId="21C79C0A">
+          <wp:inline distT="0" distB="0" distL="0" distR="0" wp14:anchorId="16ED03F0" wp14:editId="1DBCCA22">
             <wp:extent cx="5828572" cy="4371429"/>
             <wp:effectExtent l="0" t="0" r="1270" b="0"/>
             <wp:docPr id="16" name="Picture 16"/>
@@ -2476,7 +2454,7 @@
           <w:lang w:bidi="ar-SA"/>
         </w:rPr>
         <w:drawing>
-          <wp:inline distT="0" distB="0" distL="0" distR="0" wp14:anchorId="01B9FDFC" wp14:editId="5751518F">
+          <wp:inline distT="0" distB="0" distL="0" distR="0" wp14:anchorId="6EA339D0" wp14:editId="06EDDB00">
             <wp:extent cx="5943600" cy="2971800"/>
             <wp:effectExtent l="0" t="0" r="0" b="0"/>
             <wp:docPr id="17" name="Picture 17"/>
@@ -2570,7 +2548,7 @@
         </w:rPr>
         <w:lastRenderedPageBreak/>
         <w:drawing>
-          <wp:inline distT="0" distB="0" distL="0" distR="0" wp14:anchorId="65B2D0D0" wp14:editId="1801A1B1">
+          <wp:inline distT="0" distB="0" distL="0" distR="0" wp14:anchorId="6DF73AFB" wp14:editId="409EA0ED">
             <wp:extent cx="5066667" cy="1466667"/>
             <wp:effectExtent l="0" t="0" r="635" b="635"/>
             <wp:docPr id="18" name="Picture 18"/>
@@ -2695,7 +2673,7 @@
           <w:lang w:bidi="ar-SA"/>
         </w:rPr>
         <w:drawing>
-          <wp:inline distT="0" distB="0" distL="0" distR="0" wp14:anchorId="11A4CCE2" wp14:editId="7A54BBCF">
+          <wp:inline distT="0" distB="0" distL="0" distR="0" wp14:anchorId="209073C0" wp14:editId="60B54372">
             <wp:extent cx="1952381" cy="2133333"/>
             <wp:effectExtent l="0" t="0" r="0" b="635"/>
             <wp:docPr id="19" name="Picture 19"/>
@@ -2785,7 +2763,7 @@
           <w:lang w:bidi="ar-SA"/>
         </w:rPr>
         <w:drawing>
-          <wp:inline distT="0" distB="0" distL="0" distR="0" wp14:anchorId="1FB5FFDE" wp14:editId="2425B14E">
+          <wp:inline distT="0" distB="0" distL="0" distR="0" wp14:anchorId="24E95D2F" wp14:editId="27A895B7">
             <wp:extent cx="3829299" cy="4292081"/>
             <wp:effectExtent l="0" t="0" r="0" b="0"/>
             <wp:docPr id="29" name="Picture 29"/>
@@ -2870,7 +2848,7 @@
           <w:lang w:bidi="ar-SA"/>
         </w:rPr>
         <w:drawing>
-          <wp:inline distT="0" distB="0" distL="0" distR="0" wp14:anchorId="550FC604" wp14:editId="592C68A2">
+          <wp:inline distT="0" distB="0" distL="0" distR="0" wp14:anchorId="09844575" wp14:editId="326940EB">
             <wp:extent cx="3771429" cy="4457143"/>
             <wp:effectExtent l="0" t="0" r="635" b="635"/>
             <wp:docPr id="20" name="Picture 20"/>
@@ -2959,7 +2937,7 @@
           <w:lang w:bidi="ar-SA"/>
         </w:rPr>
         <w:drawing>
-          <wp:inline distT="0" distB="0" distL="0" distR="0" wp14:anchorId="17B6FF3F" wp14:editId="626AD90B">
+          <wp:inline distT="0" distB="0" distL="0" distR="0" wp14:anchorId="0AEC3FAE" wp14:editId="2453B48E">
             <wp:extent cx="2085714" cy="3295238"/>
             <wp:effectExtent l="0" t="0" r="0" b="635"/>
             <wp:docPr id="21" name="Picture 21"/>
@@ -3001,51 +2979,51 @@
       </w:pPr>
       <w:r>
         <w:lastRenderedPageBreak/>
-        <w:t xml:space="preserve">Since the project </w:t>
+        <w:t xml:space="preserve">Since the project is targeted to the </w:t>
+      </w:r>
+      <w:r>
+        <w:rPr>
+          <w:b/>
+        </w:rPr>
+        <w:t>API 10</w:t>
+      </w:r>
+      <w:r>
+        <w:t xml:space="preserve">, select from the </w:t>
+      </w:r>
+      <w:r>
+        <w:rPr>
+          <w:b/>
+        </w:rPr>
+        <w:t>Android 2.3.3 (API 10)</w:t>
+      </w:r>
+      <w:r>
+        <w:t xml:space="preserve"> node only the </w:t>
+      </w:r>
+      <w:r>
+        <w:rPr>
+          <w:b/>
+        </w:rPr>
+        <w:t>SDK Platform</w:t>
+      </w:r>
+      <w:r>
+        <w:t xml:space="preserve"> and </w:t>
+      </w:r>
+      <w:r>
+        <w:rPr>
+          <w:b/>
+        </w:rPr>
+        <w:t>Google APIs by Google Inc.</w:t>
+      </w:r>
+      <w:r>
+        <w:t xml:space="preserve"> items, </w:t>
       </w:r>
       <w:proofErr w:type="gramStart"/>
       <w:r>
-        <w:t>is targeted</w:t>
+        <w:t>then</w:t>
       </w:r>
       <w:proofErr w:type="gramEnd"/>
       <w:r>
-        <w:t xml:space="preserve"> to the </w:t>
-      </w:r>
-      <w:r>
-        <w:rPr>
-          <w:b/>
-        </w:rPr>
-        <w:t>API 10</w:t>
-      </w:r>
-      <w:r>
-        <w:t xml:space="preserve">, select from the </w:t>
-      </w:r>
-      <w:r>
-        <w:rPr>
-          <w:b/>
-        </w:rPr>
-        <w:t>Android 2.3.3 (API 10)</w:t>
-      </w:r>
-      <w:r>
-        <w:t xml:space="preserve"> node only the </w:t>
-      </w:r>
-      <w:r>
-        <w:rPr>
-          <w:b/>
-        </w:rPr>
-        <w:t>SDK Platform</w:t>
-      </w:r>
-      <w:r>
-        <w:t xml:space="preserve"> and </w:t>
-      </w:r>
-      <w:r>
-        <w:rPr>
-          <w:b/>
-        </w:rPr>
-        <w:t>Google APIs by Google Inc.</w:t>
-      </w:r>
-      <w:r>
-        <w:t xml:space="preserve"> items, then click the </w:t>
+        <w:t xml:space="preserve"> click the </w:t>
       </w:r>
       <w:r>
         <w:rPr>
@@ -3070,7 +3048,7 @@
           <w:lang w:bidi="ar-SA"/>
         </w:rPr>
         <w:drawing>
-          <wp:inline distT="0" distB="0" distL="0" distR="0" wp14:anchorId="38156DF0" wp14:editId="29275C17">
+          <wp:inline distT="0" distB="0" distL="0" distR="0" wp14:anchorId="3A4263DC" wp14:editId="1FFDB236">
             <wp:extent cx="5943600" cy="3267075"/>
             <wp:effectExtent l="0" t="0" r="0" b="9525"/>
             <wp:docPr id="22" name="Picture 22"/>
@@ -3136,7 +3114,7 @@
           <w:lang w:bidi="ar-SA"/>
         </w:rPr>
         <w:drawing>
-          <wp:inline distT="0" distB="0" distL="0" distR="0" wp14:anchorId="6604B844" wp14:editId="5E1E07B4">
+          <wp:inline distT="0" distB="0" distL="0" distR="0" wp14:anchorId="62AA7970" wp14:editId="4101A3E4">
             <wp:extent cx="5943600" cy="2971800"/>
             <wp:effectExtent l="0" t="0" r="0" b="0"/>
             <wp:docPr id="24" name="Picture 24"/>
@@ -3193,7 +3171,7 @@
           <w:lang w:bidi="ar-SA"/>
         </w:rPr>
         <w:drawing>
-          <wp:inline distT="0" distB="0" distL="0" distR="0" wp14:anchorId="411A8006" wp14:editId="30AE34C8">
+          <wp:inline distT="0" distB="0" distL="0" distR="0" wp14:anchorId="76F9325F" wp14:editId="510E70D4">
             <wp:extent cx="5066667" cy="1466667"/>
             <wp:effectExtent l="0" t="0" r="635" b="635"/>
             <wp:docPr id="25" name="Picture 25"/>
@@ -3271,7 +3249,7 @@
           <w:lang w:bidi="ar-SA"/>
         </w:rPr>
         <w:drawing>
-          <wp:inline distT="0" distB="0" distL="0" distR="0" wp14:anchorId="262BA4E4" wp14:editId="73617633">
+          <wp:inline distT="0" distB="0" distL="0" distR="0" wp14:anchorId="320B5AD8" wp14:editId="78A8E489">
             <wp:extent cx="2095238" cy="3295238"/>
             <wp:effectExtent l="0" t="0" r="635" b="635"/>
             <wp:docPr id="27" name="Picture 27"/>
@@ -3373,7 +3351,7 @@
         </w:rPr>
         <w:lastRenderedPageBreak/>
         <w:drawing>
-          <wp:inline distT="0" distB="0" distL="0" distR="0" wp14:anchorId="7D006548" wp14:editId="133A6495">
+          <wp:inline distT="0" distB="0" distL="0" distR="0" wp14:anchorId="02545455" wp14:editId="7833FE64">
             <wp:extent cx="3071593" cy="4857750"/>
             <wp:effectExtent l="0" t="0" r="0" b="0"/>
             <wp:docPr id="28" name="Picture 28"/>
@@ -3427,14 +3405,13 @@
       <w:pPr>
         <w:pStyle w:val="ppFigureIndent"/>
       </w:pPr>
-      <w:bookmarkStart w:id="7" w:name="_GoBack"/>
       <w:r>
         <w:rPr>
           <w:noProof/>
           <w:lang w:bidi="ar-SA"/>
         </w:rPr>
         <w:drawing>
-          <wp:inline distT="0" distB="0" distL="0" distR="0" wp14:anchorId="4231717C" wp14:editId="7DDB7537">
+          <wp:inline distT="0" distB="0" distL="0" distR="0" wp14:anchorId="7DB34766" wp14:editId="61C71BC0">
             <wp:extent cx="5467350" cy="2340563"/>
             <wp:effectExtent l="0" t="0" r="0" b="3175"/>
             <wp:docPr id="30" name="Picture 30"/>
@@ -3469,7 +3446,6 @@
           </wp:inline>
         </w:drawing>
       </w:r>
-      <w:bookmarkEnd w:id="7"/>
     </w:p>
     <w:p>
       <w:pPr>
@@ -3499,7 +3475,7 @@
         </w:rPr>
         <w:lastRenderedPageBreak/>
         <w:drawing>
-          <wp:inline distT="0" distB="0" distL="0" distR="0" wp14:anchorId="672CB0A5" wp14:editId="388198E9">
+          <wp:inline distT="0" distB="0" distL="0" distR="0" wp14:anchorId="2E806CCB" wp14:editId="0FDA6BA2">
             <wp:extent cx="2428572" cy="3495238"/>
             <wp:effectExtent l="0" t="0" r="0" b="0"/>
             <wp:docPr id="32" name="Picture 32"/>
@@ -3556,7 +3532,7 @@
           <w:lang w:bidi="ar-SA"/>
         </w:rPr>
         <w:drawing>
-          <wp:inline distT="0" distB="0" distL="0" distR="0" wp14:anchorId="5ED3FCDB" wp14:editId="05985213">
+          <wp:inline distT="0" distB="0" distL="0" distR="0" wp14:anchorId="495FEF0E" wp14:editId="0062D7B0">
             <wp:extent cx="5314950" cy="4946992"/>
             <wp:effectExtent l="0" t="0" r="0" b="6350"/>
             <wp:docPr id="39" name="Picture 39"/>
@@ -3649,16 +3625,16 @@
       <w:pPr>
         <w:pStyle w:val="ppProcedureStart"/>
       </w:pPr>
-      <w:bookmarkStart w:id="8" w:name="_How_to_configure"/>
-      <w:bookmarkStart w:id="9" w:name="_Toc310520055"/>
+      <w:bookmarkStart w:id="7" w:name="_How_to_configure"/>
+      <w:bookmarkStart w:id="8" w:name="_Toc310520055"/>
+      <w:bookmarkEnd w:id="7"/>
+      <w:r>
+        <w:t>How to configure proxy s</w:t>
+      </w:r>
+      <w:r>
+        <w:t>ettings in Eclipse</w:t>
+      </w:r>
       <w:bookmarkEnd w:id="8"/>
-      <w:r>
-        <w:t>How to configure proxy s</w:t>
-      </w:r>
-      <w:r>
-        <w:t>ettings in Eclipse</w:t>
-      </w:r>
-      <w:bookmarkEnd w:id="9"/>
     </w:p>
     <w:p>
       <w:pPr>
@@ -3727,7 +3703,7 @@
           <w:lang w:bidi="ar-SA"/>
         </w:rPr>
         <w:drawing>
-          <wp:inline distT="0" distB="0" distL="0" distR="0" wp14:anchorId="5FE31089" wp14:editId="24FE5427">
+          <wp:inline distT="0" distB="0" distL="0" distR="0" wp14:anchorId="6AF9281E" wp14:editId="7384F50B">
             <wp:extent cx="5943600" cy="3509010"/>
             <wp:effectExtent l="0" t="0" r="0" b="0"/>
             <wp:docPr id="12" name="Picture 12"/>
@@ -3790,7 +3766,7 @@
           <w:lang w:bidi="ar-SA"/>
         </w:rPr>
         <w:drawing>
-          <wp:inline distT="0" distB="0" distL="0" distR="0" wp14:anchorId="20300B98" wp14:editId="6E397C9D">
+          <wp:inline distT="0" distB="0" distL="0" distR="0" wp14:anchorId="4EB98FAC" wp14:editId="3FC989E2">
             <wp:extent cx="5438096" cy="2095238"/>
             <wp:effectExtent l="0" t="0" r="0" b="635"/>
             <wp:docPr id="13" name="Picture 13"/>
@@ -3860,7 +3836,7 @@
         </w:rPr>
         <w:lastRenderedPageBreak/>
         <w:drawing>
-          <wp:inline distT="0" distB="0" distL="0" distR="0" wp14:anchorId="3FC26AAB" wp14:editId="2083033B">
+          <wp:inline distT="0" distB="0" distL="0" distR="0" wp14:anchorId="31BB791F" wp14:editId="002261D3">
             <wp:extent cx="3942857" cy="2323810"/>
             <wp:effectExtent l="0" t="0" r="635" b="635"/>
             <wp:docPr id="33" name="Picture 33"/>
@@ -3992,9 +3968,9 @@
       <w:pPr>
         <w:pStyle w:val="ppTopic"/>
       </w:pPr>
-      <w:bookmarkStart w:id="10" w:name="GettingStarted"/>
-      <w:bookmarkStart w:id="11" w:name="_Toc310520056"/>
-      <w:bookmarkEnd w:id="10"/>
+      <w:bookmarkStart w:id="9" w:name="GettingStarted"/>
+      <w:bookmarkStart w:id="10" w:name="_Toc310520056"/>
+      <w:bookmarkEnd w:id="9"/>
       <w:r>
         <w:lastRenderedPageBreak/>
         <w:t xml:space="preserve">Getting started with the toolkit &amp; using bits on </w:t>
@@ -4003,41 +3979,41 @@
       <w:r>
         <w:t>GitHub</w:t>
       </w:r>
+      <w:bookmarkEnd w:id="10"/>
+      <w:proofErr w:type="spellEnd"/>
+    </w:p>
+    <w:p>
+      <w:pPr>
+        <w:pStyle w:val="ppProcedureStart"/>
+      </w:pPr>
+      <w:bookmarkStart w:id="11" w:name="_Toc310520057"/>
+      <w:r>
+        <w:t>Importing</w:t>
+      </w:r>
+      <w:r>
+        <w:t xml:space="preserve"> the </w:t>
+      </w:r>
+      <w:r>
+        <w:t>Windows Azure Toolkit for Android</w:t>
+      </w:r>
+      <w:r>
+        <w:t xml:space="preserve"> </w:t>
+      </w:r>
+      <w:r>
+        <w:t>project</w:t>
+      </w:r>
+      <w:r>
+        <w:t xml:space="preserve"> from </w:t>
+      </w:r>
+      <w:proofErr w:type="spellStart"/>
+      <w:r>
+        <w:t>GitHub</w:t>
+      </w:r>
       <w:bookmarkEnd w:id="11"/>
       <w:proofErr w:type="spellEnd"/>
     </w:p>
     <w:p>
       <w:pPr>
-        <w:pStyle w:val="ppProcedureStart"/>
-      </w:pPr>
-      <w:bookmarkStart w:id="12" w:name="_Toc310520057"/>
-      <w:r>
-        <w:t>Importing</w:t>
-      </w:r>
-      <w:r>
-        <w:t xml:space="preserve"> the </w:t>
-      </w:r>
-      <w:r>
-        <w:t>Windows Azure Toolkit for Android</w:t>
-      </w:r>
-      <w:r>
-        <w:t xml:space="preserve"> </w:t>
-      </w:r>
-      <w:r>
-        <w:t>project</w:t>
-      </w:r>
-      <w:r>
-        <w:t xml:space="preserve"> from </w:t>
-      </w:r>
-      <w:proofErr w:type="spellStart"/>
-      <w:r>
-        <w:t>GitHub</w:t>
-      </w:r>
-      <w:bookmarkEnd w:id="12"/>
-      <w:proofErr w:type="spellEnd"/>
-    </w:p>
-    <w:p>
-      <w:pPr>
         <w:pStyle w:val="ppNumberList"/>
       </w:pPr>
       <w:r>
@@ -4070,7 +4046,7 @@
           <w:lang w:bidi="ar-SA"/>
         </w:rPr>
         <w:drawing>
-          <wp:inline distT="0" distB="0" distL="0" distR="0" wp14:anchorId="5B3337B5" wp14:editId="56ECFB1C">
+          <wp:inline distT="0" distB="0" distL="0" distR="0" wp14:anchorId="420F7AAC" wp14:editId="66E1F9F7">
             <wp:extent cx="2914286" cy="5123810"/>
             <wp:effectExtent l="0" t="0" r="635" b="1270"/>
             <wp:docPr id="35" name="Picture 35"/>
@@ -4180,7 +4156,7 @@
         </w:rPr>
         <w:lastRenderedPageBreak/>
         <w:drawing>
-          <wp:inline distT="0" distB="0" distL="0" distR="0" wp14:anchorId="5C6A51A3" wp14:editId="75CACCB4">
+          <wp:inline distT="0" distB="0" distL="0" distR="0" wp14:anchorId="063F6D06" wp14:editId="4A462F0F">
             <wp:extent cx="4904762" cy="3828572"/>
             <wp:effectExtent l="0" t="0" r="0" b="635"/>
             <wp:docPr id="34" name="Picture 34"/>
@@ -4255,7 +4231,7 @@
           <w:lang w:bidi="ar-SA"/>
         </w:rPr>
         <w:drawing>
-          <wp:inline distT="0" distB="0" distL="0" distR="0" wp14:anchorId="001C0437" wp14:editId="4DDA57F8">
+          <wp:inline distT="0" distB="0" distL="0" distR="0" wp14:anchorId="01882EEA" wp14:editId="607C8007">
             <wp:extent cx="5066667" cy="1923810"/>
             <wp:effectExtent l="0" t="0" r="635" b="635"/>
             <wp:docPr id="4" name="Picture 4"/>
@@ -4330,7 +4306,7 @@
         </w:rPr>
         <w:lastRenderedPageBreak/>
         <w:drawing>
-          <wp:inline distT="0" distB="0" distL="0" distR="0" wp14:anchorId="4C6DA275" wp14:editId="24FE30CE">
+          <wp:inline distT="0" distB="0" distL="0" distR="0" wp14:anchorId="23486F27" wp14:editId="2CDCEB9C">
             <wp:extent cx="4895238" cy="2847619"/>
             <wp:effectExtent l="0" t="0" r="635" b="0"/>
             <wp:docPr id="5" name="Picture 5"/>
@@ -4399,7 +4375,7 @@
         </w:rPr>
         <w:lastRenderedPageBreak/>
         <w:drawing>
-          <wp:inline distT="0" distB="0" distL="0" distR="0" wp14:anchorId="46A3218F" wp14:editId="7B4B32CD">
+          <wp:inline distT="0" distB="0" distL="0" distR="0" wp14:anchorId="32477B3E" wp14:editId="7B4FBC82">
             <wp:extent cx="5076191" cy="5876191"/>
             <wp:effectExtent l="0" t="0" r="0" b="0"/>
             <wp:docPr id="36" name="Picture 36"/>
@@ -4480,7 +4456,7 @@
         </w:rPr>
         <w:lastRenderedPageBreak/>
         <w:drawing>
-          <wp:inline distT="0" distB="0" distL="0" distR="0" wp14:anchorId="0EE8EA19" wp14:editId="18696BDE">
+          <wp:inline distT="0" distB="0" distL="0" distR="0" wp14:anchorId="3CFFAFE7" wp14:editId="380C0151">
             <wp:extent cx="5028572" cy="3419048"/>
             <wp:effectExtent l="0" t="0" r="635" b="0"/>
             <wp:docPr id="37" name="Picture 37"/>
@@ -4566,7 +4542,7 @@
           <w:lang w:bidi="ar-SA"/>
         </w:rPr>
         <w:drawing>
-          <wp:inline distT="0" distB="0" distL="0" distR="0" wp14:anchorId="1F5BF2A0" wp14:editId="2577A8D6">
+          <wp:inline distT="0" distB="0" distL="0" distR="0" wp14:anchorId="3F9B5672" wp14:editId="45501AF8">
             <wp:extent cx="5038096" cy="3428572"/>
             <wp:effectExtent l="0" t="0" r="0" b="635"/>
             <wp:docPr id="38" name="Picture 38"/>
@@ -4607,21 +4583,13 @@
         <w:pStyle w:val="ppNumberList"/>
       </w:pPr>
       <w:r>
-        <w:t xml:space="preserve">Once the repository </w:t>
-      </w:r>
-      <w:proofErr w:type="gramStart"/>
-      <w:r>
-        <w:t>has been</w:t>
+        <w:t>Once the repository has been</w:t>
       </w:r>
       <w:r>
         <w:t xml:space="preserve"> clone</w:t>
       </w:r>
       <w:r>
-        <w:t>d</w:t>
-      </w:r>
-      <w:proofErr w:type="gramEnd"/>
-      <w:r>
-        <w:t>,</w:t>
+        <w:t>d,</w:t>
       </w:r>
       <w:r>
         <w:t xml:space="preserve"> click the </w:t>
@@ -4650,7 +4618,7 @@
         </w:rPr>
         <w:lastRenderedPageBreak/>
         <w:drawing>
-          <wp:inline distT="0" distB="0" distL="0" distR="0" wp14:anchorId="7A94E2DE" wp14:editId="3CD069A4">
+          <wp:inline distT="0" distB="0" distL="0" distR="0" wp14:anchorId="2D2787D8" wp14:editId="60932496">
             <wp:extent cx="4619048" cy="2752381"/>
             <wp:effectExtent l="0" t="0" r="0" b="0"/>
             <wp:docPr id="40" name="Picture 40"/>
@@ -4727,7 +4695,7 @@
           <w:lang w:bidi="ar-SA"/>
         </w:rPr>
         <w:drawing>
-          <wp:inline distT="0" distB="0" distL="0" distR="0" wp14:anchorId="22719052" wp14:editId="79BA6829">
+          <wp:inline distT="0" distB="0" distL="0" distR="0" wp14:anchorId="07EF7466" wp14:editId="085121BC">
             <wp:extent cx="4619048" cy="3352381"/>
             <wp:effectExtent l="0" t="0" r="0" b="635"/>
             <wp:docPr id="41" name="Picture 41"/>
@@ -4794,7 +4762,7 @@
         </w:rPr>
         <w:lastRenderedPageBreak/>
         <w:drawing>
-          <wp:inline distT="0" distB="0" distL="0" distR="0" wp14:anchorId="7F3AECF2" wp14:editId="12A0EA17">
+          <wp:inline distT="0" distB="0" distL="0" distR="0" wp14:anchorId="2B87D103" wp14:editId="146A1DE9">
             <wp:extent cx="5943600" cy="4020820"/>
             <wp:effectExtent l="0" t="0" r="0" b="0"/>
             <wp:docPr id="43" name="Picture 43"/>
@@ -4850,11 +4818,11 @@
       <w:pPr>
         <w:pStyle w:val="ppProcedureStart"/>
       </w:pPr>
-      <w:bookmarkStart w:id="13" w:name="_Toc310520058"/>
+      <w:bookmarkStart w:id="12" w:name="_Toc310520058"/>
       <w:r>
         <w:t>Building the projects</w:t>
       </w:r>
-      <w:bookmarkEnd w:id="13"/>
+      <w:bookmarkEnd w:id="12"/>
     </w:p>
     <w:p>
       <w:pPr>
@@ -4915,7 +4883,7 @@
           <w:lang w:bidi="ar-SA"/>
         </w:rPr>
         <w:drawing>
-          <wp:inline distT="0" distB="0" distL="0" distR="0" wp14:anchorId="424136AB" wp14:editId="5ADB0E71">
+          <wp:inline distT="0" distB="0" distL="0" distR="0" wp14:anchorId="460A2180" wp14:editId="0DB40BA3">
             <wp:extent cx="2180953" cy="2371429"/>
             <wp:effectExtent l="0" t="0" r="0" b="0"/>
             <wp:docPr id="8" name="Picture 8"/>
@@ -4995,7 +4963,7 @@
           <w:lang w:bidi="ar-SA"/>
         </w:rPr>
         <w:drawing>
-          <wp:inline distT="0" distB="0" distL="0" distR="0" wp14:anchorId="019E4306" wp14:editId="2F7DED83">
+          <wp:inline distT="0" distB="0" distL="0" distR="0" wp14:anchorId="4F2F216A" wp14:editId="5E21B7FF">
             <wp:extent cx="2180953" cy="2371429"/>
             <wp:effectExtent l="0" t="0" r="0" b="0"/>
             <wp:docPr id="10" name="Picture 10"/>
@@ -5038,19 +5006,11 @@
       <w:r>
         <w:t xml:space="preserve">Select </w:t>
       </w:r>
-      <w:proofErr w:type="gramStart"/>
-      <w:r>
-        <w:rPr>
-          <w:b/>
-        </w:rPr>
-        <w:t>Clean</w:t>
-      </w:r>
-      <w:proofErr w:type="gramEnd"/>
-      <w:r>
-        <w:rPr>
-          <w:b/>
-        </w:rPr>
-        <w:t xml:space="preserve"> all projects</w:t>
+      <w:r>
+        <w:rPr>
+          <w:b/>
+        </w:rPr>
+        <w:t>Clean all projects</w:t>
       </w:r>
       <w:r>
         <w:t xml:space="preserve"> </w:t>
@@ -5072,7 +5032,7 @@
           <w:lang w:bidi="ar-SA"/>
         </w:rPr>
         <w:drawing>
-          <wp:inline distT="0" distB="0" distL="0" distR="0" wp14:anchorId="1AD6705D" wp14:editId="2FA15A75">
+          <wp:inline distT="0" distB="0" distL="0" distR="0" wp14:anchorId="4E9C9F55" wp14:editId="699956B8">
             <wp:extent cx="4723810" cy="3161905"/>
             <wp:effectExtent l="0" t="0" r="635" b="635"/>
             <wp:docPr id="23" name="Picture 23"/>
@@ -5168,7 +5128,7 @@
           <w:lang w:bidi="ar-SA"/>
         </w:rPr>
         <w:drawing>
-          <wp:inline distT="0" distB="0" distL="0" distR="0" wp14:anchorId="0FE06AE9" wp14:editId="2F72237E">
+          <wp:inline distT="0" distB="0" distL="0" distR="0" wp14:anchorId="3AA0BEB0" wp14:editId="43C04AB7">
             <wp:extent cx="2209524" cy="2390476"/>
             <wp:effectExtent l="0" t="0" r="635" b="0"/>
             <wp:docPr id="26" name="Picture 26"/>
@@ -5208,12 +5168,12 @@
       <w:pPr>
         <w:pStyle w:val="ppProcedureStart"/>
       </w:pPr>
-      <w:bookmarkStart w:id="14" w:name="_Toc310520059"/>
+      <w:bookmarkStart w:id="13" w:name="_Toc310520059"/>
       <w:r>
         <w:lastRenderedPageBreak/>
         <w:t>Running the Tests</w:t>
       </w:r>
-      <w:bookmarkEnd w:id="14"/>
+      <w:bookmarkEnd w:id="13"/>
     </w:p>
     <w:p>
       <w:pPr>
@@ -5268,7 +5228,7 @@
           <w:lang w:bidi="ar-SA"/>
         </w:rPr>
         <w:drawing>
-          <wp:inline distT="0" distB="0" distL="0" distR="0" wp14:anchorId="324CEEB7" wp14:editId="4C6EAD69">
+          <wp:inline distT="0" distB="0" distL="0" distR="0" wp14:anchorId="42FF3415" wp14:editId="537DEF28">
             <wp:extent cx="5533334" cy="1790476"/>
             <wp:effectExtent l="0" t="0" r="0" b="635"/>
             <wp:docPr id="11" name="Picture 11"/>
@@ -5311,14 +5271,14 @@
       <w:r>
         <w:br w:type="page"/>
       </w:r>
-      <w:bookmarkStart w:id="15" w:name="Troubleshooting"/>
-      <w:bookmarkStart w:id="16" w:name="_Toc310520060"/>
-      <w:bookmarkEnd w:id="15"/>
+      <w:bookmarkStart w:id="14" w:name="Troubleshooting"/>
+      <w:bookmarkStart w:id="15" w:name="_Toc310520060"/>
+      <w:bookmarkEnd w:id="14"/>
       <w:r>
         <w:lastRenderedPageBreak/>
         <w:t>Troubleshooting</w:t>
       </w:r>
-      <w:bookmarkEnd w:id="16"/>
+      <w:bookmarkEnd w:id="15"/>
     </w:p>
     <w:p>
       <w:pPr>
@@ -5349,7 +5309,7 @@
           <w:lang w:bidi="ar-SA"/>
         </w:rPr>
         <w:drawing>
-          <wp:inline distT="0" distB="0" distL="0" distR="0" wp14:anchorId="403FD2B6" wp14:editId="6B837977">
+          <wp:inline distT="0" distB="0" distL="0" distR="0" wp14:anchorId="214CB018" wp14:editId="160C450A">
             <wp:extent cx="5943600" cy="1050290"/>
             <wp:effectExtent l="0" t="0" r="0" b="0"/>
             <wp:docPr id="46" name="Picture 46"/>
@@ -5450,7 +5410,7 @@
           <w:lang w:bidi="ar-SA"/>
         </w:rPr>
         <w:drawing>
-          <wp:inline distT="0" distB="0" distL="0" distR="0" wp14:anchorId="10438CB7" wp14:editId="0A7A0D45">
+          <wp:inline distT="0" distB="0" distL="0" distR="0" wp14:anchorId="6FC14C93" wp14:editId="65A3893A">
             <wp:extent cx="5943600" cy="5015865"/>
             <wp:effectExtent l="0" t="0" r="0" b="0"/>
             <wp:docPr id="47" name="Picture 47"/>
@@ -5573,7 +5533,7 @@
           <w:lang w:bidi="ar-SA"/>
         </w:rPr>
         <w:drawing>
-          <wp:inline distT="0" distB="0" distL="0" distR="0" wp14:anchorId="29E450AC" wp14:editId="36F7ACF4">
+          <wp:inline distT="0" distB="0" distL="0" distR="0" wp14:anchorId="4DD47094" wp14:editId="69EFB6EE">
             <wp:extent cx="5580953" cy="1895238"/>
             <wp:effectExtent l="0" t="0" r="1270" b="0"/>
             <wp:docPr id="7" name="Picture 7"/>
@@ -5658,7 +5618,7 @@
           <w:lang w:bidi="ar-SA"/>
         </w:rPr>
         <w:drawing>
-          <wp:inline distT="0" distB="0" distL="0" distR="0" wp14:anchorId="7F9114B4" wp14:editId="7BD44562">
+          <wp:inline distT="0" distB="0" distL="0" distR="0" wp14:anchorId="2C49A825" wp14:editId="20C46B8F">
             <wp:extent cx="5943600" cy="1041400"/>
             <wp:effectExtent l="0" t="0" r="0" b="6350"/>
             <wp:docPr id="49" name="Picture 49"/>
@@ -5713,15 +5673,7 @@
         <w:t>click</w:t>
       </w:r>
       <w:r>
-        <w:t xml:space="preserve"> on the project with missing references and </w:t>
-      </w:r>
-      <w:proofErr w:type="gramStart"/>
-      <w:r>
-        <w:t>choose</w:t>
-      </w:r>
-      <w:proofErr w:type="gramEnd"/>
-      <w:r>
-        <w:t xml:space="preserve"> </w:t>
+        <w:t xml:space="preserve"> on the project with missing references and choose </w:t>
       </w:r>
       <w:r>
         <w:rPr>
@@ -5809,7 +5761,7 @@
         </w:rPr>
         <w:lastRenderedPageBreak/>
         <w:drawing>
-          <wp:inline distT="0" distB="0" distL="0" distR="0" wp14:anchorId="6D90C20C" wp14:editId="65712B36">
+          <wp:inline distT="0" distB="0" distL="0" distR="0" wp14:anchorId="2A5F17CE" wp14:editId="1D20FEEC">
             <wp:extent cx="5943600" cy="4622800"/>
             <wp:effectExtent l="0" t="0" r="0" b="6350"/>
             <wp:docPr id="50" name="Picture 50"/>
@@ -5876,7 +5828,7 @@
         </w:rPr>
         <w:lastRenderedPageBreak/>
         <w:drawing>
-          <wp:inline distT="0" distB="0" distL="0" distR="0" wp14:anchorId="69D15A98" wp14:editId="1F8D5AA1">
+          <wp:inline distT="0" distB="0" distL="0" distR="0" wp14:anchorId="15E06958" wp14:editId="5D3624FE">
             <wp:extent cx="5943600" cy="4728210"/>
             <wp:effectExtent l="0" t="0" r="0" b="0"/>
             <wp:docPr id="51" name="Picture 51"/>
@@ -5959,7 +5911,7 @@
           <w:lang w:bidi="ar-SA"/>
         </w:rPr>
         <w:drawing>
-          <wp:inline distT="0" distB="0" distL="0" distR="0" wp14:anchorId="18D8D7DF" wp14:editId="51DE5270">
+          <wp:inline distT="0" distB="0" distL="0" distR="0" wp14:anchorId="0135FDD1" wp14:editId="0F56F0BA">
             <wp:extent cx="6264275" cy="1174624"/>
             <wp:effectExtent l="0" t="0" r="3175" b="6985"/>
             <wp:docPr id="45" name="Picture 45" descr="https://s3.amazonaws.com/wolof.southworksinc.com/Windows-Live-WriterDocumentation-Bugs_D3B2image_2.png"/>
@@ -6020,6 +5972,7 @@
       <w:pPr>
         <w:pStyle w:val="ppNumberList"/>
       </w:pPr>
+      <w:bookmarkStart w:id="16" w:name="_GoBack"/>
       <w:r>
         <w:t>Double-</w:t>
       </w:r>
@@ -6071,7 +6024,7 @@
           <w:lang w:bidi="ar-SA"/>
         </w:rPr>
         <w:drawing>
-          <wp:inline distT="0" distB="0" distL="0" distR="0" wp14:anchorId="481279DD" wp14:editId="07D9EBDB">
+          <wp:inline distT="0" distB="0" distL="0" distR="0" wp14:anchorId="155DD316" wp14:editId="4B77A4DB">
             <wp:extent cx="4914286" cy="276190"/>
             <wp:effectExtent l="0" t="0" r="0" b="0"/>
             <wp:docPr id="48" name="Picture 48"/>
@@ -6152,6 +6105,7 @@
         <w:t>.</w:t>
       </w:r>
     </w:p>
+    <w:bookmarkEnd w:id="16"/>
     <w:p>
       <w:pPr>
         <w:pStyle w:val="ppFigureIndent"/>
@@ -6163,7 +6117,7 @@
         </w:rPr>
         <w:lastRenderedPageBreak/>
         <w:drawing>
-          <wp:inline distT="0" distB="0" distL="0" distR="0" wp14:anchorId="6708561C" wp14:editId="45DC4D88">
+          <wp:inline distT="0" distB="0" distL="0" distR="0" wp14:anchorId="47FC4E0C" wp14:editId="354AF47B">
             <wp:extent cx="5514286" cy="1085714"/>
             <wp:effectExtent l="0" t="0" r="0" b="635"/>
             <wp:docPr id="52" name="Picture 52"/>
@@ -6371,7 +6325,7 @@
           <w:lang w:bidi="ar-SA"/>
         </w:rPr>
         <w:drawing>
-          <wp:inline distT="0" distB="0" distL="0" distR="0" wp14:anchorId="67491E24" wp14:editId="1D8E762F">
+          <wp:inline distT="0" distB="0" distL="0" distR="0" wp14:anchorId="1791EF86" wp14:editId="549E9D2D">
             <wp:extent cx="5761905" cy="1504762"/>
             <wp:effectExtent l="0" t="0" r="0" b="635"/>
             <wp:docPr id="9" name="Picture 9"/>
@@ -6431,11 +6385,9 @@
       <w:r>
         <w:t xml:space="preserve">efore </w:t>
       </w:r>
-      <w:proofErr w:type="gramStart"/>
       <w:r>
         <w:t>running</w:t>
       </w:r>
-      <w:proofErr w:type="gramEnd"/>
       <w:r>
         <w:t xml:space="preserve"> the </w:t>
       </w:r>
@@ -6627,7 +6579,7 @@
         </w:rPr>
         <w:lastRenderedPageBreak/>
         <w:drawing>
-          <wp:inline distT="0" distB="0" distL="0" distR="0" wp14:anchorId="2177D5F7" wp14:editId="087D113B">
+          <wp:inline distT="0" distB="0" distL="0" distR="0" wp14:anchorId="6400BBB6" wp14:editId="0B2E1255">
             <wp:extent cx="2971429" cy="2590476"/>
             <wp:effectExtent l="19050" t="19050" r="19685" b="19685"/>
             <wp:docPr id="44" name="Picture 44"/>
@@ -6695,7 +6647,7 @@
           <w:lang w:bidi="ar-SA"/>
         </w:rPr>
         <w:drawing>
-          <wp:inline distT="0" distB="0" distL="0" distR="0" wp14:anchorId="547728B7" wp14:editId="7A61CB65">
+          <wp:inline distT="0" distB="0" distL="0" distR="0" wp14:anchorId="0181F8DC" wp14:editId="7234C950">
             <wp:extent cx="3238095" cy="876191"/>
             <wp:effectExtent l="19050" t="19050" r="19685" b="19685"/>
             <wp:docPr id="53" name="Picture 53"/>
@@ -6781,7 +6733,7 @@
           <w:lang w:bidi="ar-SA"/>
         </w:rPr>
         <w:drawing>
-          <wp:inline distT="0" distB="0" distL="0" distR="0" wp14:anchorId="63D77842" wp14:editId="5C2D6061">
+          <wp:inline distT="0" distB="0" distL="0" distR="0" wp14:anchorId="6E1C0782" wp14:editId="4458FEF0">
             <wp:extent cx="4619048" cy="1457143"/>
             <wp:effectExtent l="0" t="0" r="0" b="0"/>
             <wp:docPr id="59" name="Picture 59"/>
@@ -6971,7 +6923,7 @@
         </w:rPr>
         <w:lastRenderedPageBreak/>
         <w:drawing>
-          <wp:inline distT="0" distB="0" distL="0" distR="0" wp14:anchorId="424FC2CF" wp14:editId="08F159B7">
+          <wp:inline distT="0" distB="0" distL="0" distR="0" wp14:anchorId="253908A4" wp14:editId="180D520C">
             <wp:extent cx="2971429" cy="2590476"/>
             <wp:effectExtent l="19050" t="19050" r="19685" b="19685"/>
             <wp:docPr id="55" name="Picture 55"/>
@@ -7039,7 +6991,7 @@
           <w:lang w:bidi="ar-SA"/>
         </w:rPr>
         <w:drawing>
-          <wp:inline distT="0" distB="0" distL="0" distR="0" wp14:anchorId="2E0B8524" wp14:editId="0AFF90BF">
+          <wp:inline distT="0" distB="0" distL="0" distR="0" wp14:anchorId="5211615D" wp14:editId="7FD0FFCD">
             <wp:extent cx="3238095" cy="876191"/>
             <wp:effectExtent l="19050" t="19050" r="19685" b="19685"/>
             <wp:docPr id="56" name="Picture 56"/>
@@ -7085,13 +7037,7 @@
         <w:pStyle w:val="ppNumberList"/>
       </w:pPr>
       <w:r>
-        <w:t xml:space="preserve">On the right </w:t>
-      </w:r>
-      <w:r>
-        <w:t>pane,</w:t>
-      </w:r>
-      <w:r>
-        <w:t xml:space="preserve"> cha</w:t>
+        <w:t>On the right pane, cha</w:t>
       </w:r>
       <w:r>
         <w:t>nge the placeholder text by ‘</w:t>
@@ -7119,7 +7065,7 @@
           <w:lang w:bidi="ar-SA"/>
         </w:rPr>
         <w:drawing>
-          <wp:inline distT="0" distB="0" distL="0" distR="0" wp14:anchorId="6B074BCB" wp14:editId="4893A4D2">
+          <wp:inline distT="0" distB="0" distL="0" distR="0" wp14:anchorId="0FF26592" wp14:editId="612F3C86">
             <wp:extent cx="4609524" cy="1438095"/>
             <wp:effectExtent l="0" t="0" r="635" b="0"/>
             <wp:docPr id="58" name="Picture 58"/>
@@ -7218,10 +7164,7 @@
         <w:t>with</w:t>
       </w:r>
       <w:r>
-        <w:t xml:space="preserve"> </w:t>
-      </w:r>
-      <w:r>
-        <w:t>Access Control</w:t>
+        <w:t xml:space="preserve"> Access Control</w:t>
       </w:r>
       <w:bookmarkEnd w:id="21"/>
     </w:p>
@@ -7248,13 +7191,7 @@
         <w:t>Windows Azure Storage for Android Sample App</w:t>
       </w:r>
       <w:r>
-        <w:t xml:space="preserve"> project and </w:t>
-      </w:r>
-      <w:r>
-        <w:t>double-click</w:t>
-      </w:r>
-      <w:r>
-        <w:t xml:space="preserve"> the </w:t>
+        <w:t xml:space="preserve"> project and double-click the </w:t>
       </w:r>
       <w:r>
         <w:rPr>
@@ -7277,7 +7214,7 @@
         </w:rPr>
         <w:lastRenderedPageBreak/>
         <w:drawing>
-          <wp:inline distT="0" distB="0" distL="0" distR="0" wp14:anchorId="57121ABB" wp14:editId="6C985538">
+          <wp:inline distT="0" distB="0" distL="0" distR="0" wp14:anchorId="6C31BA24" wp14:editId="4ABEF2A2">
             <wp:extent cx="2971429" cy="2590476"/>
             <wp:effectExtent l="19050" t="19050" r="19685" b="19685"/>
             <wp:docPr id="60" name="Picture 60"/>
@@ -7345,7 +7282,7 @@
           <w:lang w:bidi="ar-SA"/>
         </w:rPr>
         <w:drawing>
-          <wp:inline distT="0" distB="0" distL="0" distR="0" wp14:anchorId="2B0A24A7" wp14:editId="3F2CF64E">
+          <wp:inline distT="0" distB="0" distL="0" distR="0" wp14:anchorId="1A6F1EED" wp14:editId="3402170E">
             <wp:extent cx="3238095" cy="876191"/>
             <wp:effectExtent l="19050" t="19050" r="19685" b="19685"/>
             <wp:docPr id="61" name="Picture 61"/>
@@ -7425,7 +7362,7 @@
           <w:lang w:bidi="ar-SA"/>
         </w:rPr>
         <w:drawing>
-          <wp:inline distT="0" distB="0" distL="0" distR="0" wp14:anchorId="1BBD9B37" wp14:editId="76ADD016">
+          <wp:inline distT="0" distB="0" distL="0" distR="0" wp14:anchorId="4F3B4D53" wp14:editId="31124FCE">
             <wp:extent cx="4619048" cy="1466667"/>
             <wp:effectExtent l="19050" t="19050" r="10160" b="19685"/>
             <wp:docPr id="63" name="Picture 63"/>
@@ -7483,10 +7420,7 @@
         <w:t xml:space="preserve">and </w:t>
       </w:r>
       <w:r>
-        <w:t>Access Control configuration</w:t>
-      </w:r>
-      <w:r>
-        <w:t xml:space="preserve">. </w:t>
+        <w:t xml:space="preserve">Access Control configuration. </w:t>
       </w:r>
     </w:p>
     <w:p>
@@ -7531,13 +7465,7 @@
         <w:rPr>
           <w:rFonts w:cstheme="minorHAnsi"/>
         </w:rPr>
-        <w:t>The</w:t>
-      </w:r>
-      <w:r>
-        <w:rPr>
-          <w:rFonts w:cstheme="minorHAnsi"/>
-        </w:rPr>
-        <w:t xml:space="preserve"> </w:t>
+        <w:t xml:space="preserve">The </w:t>
       </w:r>
       <w:r>
         <w:rPr>
@@ -7621,13 +7549,7 @@
         <w:rPr>
           <w:b/>
         </w:rPr>
-        <w:t>cloud_ready_simple_acs_</w:t>
-      </w:r>
-      <w:r>
-        <w:rPr>
-          <w:b/>
-        </w:rPr>
-        <w:t>proxy_service:</w:t>
+        <w:t>cloud_ready_simple_acs_proxy_service:</w:t>
       </w:r>
       <w:r>
         <w:rPr>
@@ -7719,7 +7641,7 @@
         </w:rPr>
         <w:lastRenderedPageBreak/>
         <w:drawing>
-          <wp:inline distT="0" distB="0" distL="0" distR="0" wp14:anchorId="0F1E47F1" wp14:editId="17BAA16D">
+          <wp:inline distT="0" distB="0" distL="0" distR="0" wp14:anchorId="268C65D5" wp14:editId="732B679B">
             <wp:extent cx="2076191" cy="3266667"/>
             <wp:effectExtent l="0" t="0" r="635" b="0"/>
             <wp:docPr id="65" name="Picture 65"/>
@@ -7778,7 +7700,7 @@
           <w:lang w:bidi="ar-SA"/>
         </w:rPr>
         <w:drawing>
-          <wp:inline distT="0" distB="0" distL="0" distR="0" wp14:anchorId="57B3099F" wp14:editId="0A850F74">
+          <wp:inline distT="0" distB="0" distL="0" distR="0" wp14:anchorId="63328D3B" wp14:editId="25610E3D">
             <wp:extent cx="4761905" cy="2838095"/>
             <wp:effectExtent l="0" t="0" r="635" b="635"/>
             <wp:docPr id="67" name="Picture 67"/>
@@ -7841,21 +7763,7 @@
             <w:rStyle w:val="Hyperlink"/>
             <w:rFonts w:cstheme="minorBidi"/>
           </w:rPr>
-          <w:t>Installing and configuring the Androi</w:t>
-        </w:r>
-        <w:r>
-          <w:rPr>
-            <w:rStyle w:val="Hyperlink"/>
-            <w:rFonts w:cstheme="minorBidi"/>
-          </w:rPr>
-          <w:t>d</w:t>
-        </w:r>
-        <w:r>
-          <w:rPr>
-            <w:rStyle w:val="Hyperlink"/>
-            <w:rFonts w:cstheme="minorBidi"/>
-          </w:rPr>
-          <w:t xml:space="preserve"> SDK</w:t>
+          <w:t>Installing and configuring the Android SDK</w:t>
         </w:r>
       </w:hyperlink>
       <w:r>
@@ -7888,7 +7796,7 @@
         </w:rPr>
         <w:lastRenderedPageBreak/>
         <w:drawing>
-          <wp:inline distT="0" distB="0" distL="0" distR="0" wp14:anchorId="511EA7A9" wp14:editId="2012DCE2">
+          <wp:inline distT="0" distB="0" distL="0" distR="0" wp14:anchorId="176C1307" wp14:editId="2822B75B">
             <wp:extent cx="1933333" cy="3171429"/>
             <wp:effectExtent l="0" t="0" r="0" b="0"/>
             <wp:docPr id="71" name="Picture 71"/>
@@ -7953,10 +7861,7 @@
         <w:t>Windows Azure Storage for Android Sample App</w:t>
       </w:r>
       <w:r>
-        <w:t xml:space="preserve"> project and </w:t>
-      </w:r>
-      <w:r>
-        <w:t xml:space="preserve">select </w:t>
+        <w:t xml:space="preserve"> project and select </w:t>
       </w:r>
       <w:r>
         <w:rPr>
@@ -7978,7 +7883,7 @@
           <w:lang w:bidi="ar-SA"/>
         </w:rPr>
         <w:drawing>
-          <wp:inline distT="0" distB="0" distL="0" distR="0" wp14:anchorId="478B9EAA" wp14:editId="5252B3C0">
+          <wp:inline distT="0" distB="0" distL="0" distR="0" wp14:anchorId="56E0E04B" wp14:editId="0C098CF8">
             <wp:extent cx="5514286" cy="1371429"/>
             <wp:effectExtent l="0" t="0" r="0" b="635"/>
             <wp:docPr id="64" name="Picture 64"/>
@@ -8038,7 +7943,7 @@
         </w:rPr>
         <w:lastRenderedPageBreak/>
         <w:drawing>
-          <wp:inline distT="0" distB="0" distL="0" distR="0" wp14:anchorId="5A88AE93" wp14:editId="489E1DE9">
+          <wp:inline distT="0" distB="0" distL="0" distR="0" wp14:anchorId="6571B2E6" wp14:editId="55E91338">
             <wp:extent cx="1923810" cy="3180953"/>
             <wp:effectExtent l="0" t="0" r="635" b="635"/>
             <wp:docPr id="70" name="Picture 70"/>
@@ -8092,7 +7997,7 @@
           <w:lang w:bidi="ar-SA"/>
         </w:rPr>
         <w:drawing>
-          <wp:inline distT="0" distB="0" distL="0" distR="0" wp14:anchorId="77EEBC01" wp14:editId="1CAF756A">
+          <wp:inline distT="0" distB="0" distL="0" distR="0" wp14:anchorId="69933A3C" wp14:editId="502E0968">
             <wp:extent cx="1923810" cy="3171429"/>
             <wp:effectExtent l="0" t="0" r="635" b="0"/>
             <wp:docPr id="72" name="Picture 72"/>
@@ -8133,10 +8038,7 @@
         <w:pStyle w:val="ppFigureCaptionIndent"/>
       </w:pPr>
       <w:r>
-        <w:t xml:space="preserve">Identity Provider selector </w:t>
-      </w:r>
-      <w:r>
-        <w:t>Activity</w:t>
+        <w:t>Identity Provider selector Activity</w:t>
       </w:r>
     </w:p>
     <w:p>
@@ -8158,7 +8060,7 @@
         </w:rPr>
         <w:lastRenderedPageBreak/>
         <w:drawing>
-          <wp:inline distT="0" distB="0" distL="0" distR="0" wp14:anchorId="3B26CDC7" wp14:editId="5AB12102">
+          <wp:inline distT="0" distB="0" distL="0" distR="0" wp14:anchorId="112BAD0E" wp14:editId="539AB67F">
             <wp:extent cx="1933333" cy="3180953"/>
             <wp:effectExtent l="0" t="0" r="0" b="635"/>
             <wp:docPr id="73" name="Picture 73"/>
@@ -8213,7 +8115,7 @@
 </file>
 
 <file path=word/endnotes.xml><?xml version="1.0" encoding="utf-8"?>
-<w:endnotes xmlns:wpc="http://schemas.microsoft.com/office/word/2010/wordprocessingCanvas" xmlns:mc="http://schemas.openxmlformats.org/markup-compatibility/2006" xmlns:o="urn:schemas-microsoft-com:office:office" xmlns:r="http://schemas.openxmlformats.org/officeDocument/2006/relationships" xmlns:m="http://schemas.openxmlformats.org/officeDocument/2006/math" xmlns:v="urn:schemas-microsoft-com:vml" xmlns:wp14="http://schemas.microsoft.com/office/word/2010/wordprocessingDrawing" xmlns:wp="http://schemas.openxmlformats.org/drawingml/2006/wordprocessingDrawing" xmlns:w10="urn:schemas-microsoft-com:office:word" xmlns:w="http://schemas.openxmlformats.org/wordprocessingml/2006/main" xmlns:w14="http://schemas.microsoft.com/office/word/2010/wordml" xmlns:wpg="http://schemas.microsoft.com/office/word/2010/wordprocessingGroup" xmlns:wpi="http://schemas.microsoft.com/office/word/2010/wordprocessingInk" xmlns:wne="http://schemas.microsoft.com/office/word/2006/wordml" xmlns:wps="http://schemas.microsoft.com/office/word/2010/wordprocessingShape" mc:Ignorable="w14 wp14">
+<w:endnotes xmlns:wpc="http://schemas.microsoft.com/office/word/2010/wordprocessingCanvas" xmlns:mo="http://schemas.microsoft.com/office/mac/office/2008/main" xmlns:mc="http://schemas.openxmlformats.org/markup-compatibility/2006" xmlns:mv="urn:schemas-microsoft-com:mac:vml" xmlns:o="urn:schemas-microsoft-com:office:office" xmlns:r="http://schemas.openxmlformats.org/officeDocument/2006/relationships" xmlns:m="http://schemas.openxmlformats.org/officeDocument/2006/math" xmlns:v="urn:schemas-microsoft-com:vml" xmlns:wp14="http://schemas.microsoft.com/office/word/2010/wordprocessingDrawing" xmlns:wp="http://schemas.openxmlformats.org/drawingml/2006/wordprocessingDrawing" xmlns:w10="urn:schemas-microsoft-com:office:word" xmlns:w="http://schemas.openxmlformats.org/wordprocessingml/2006/main" xmlns:w14="http://schemas.microsoft.com/office/word/2010/wordml" xmlns:wpg="http://schemas.microsoft.com/office/word/2010/wordprocessingGroup" xmlns:wpi="http://schemas.microsoft.com/office/word/2010/wordprocessingInk" xmlns:wne="http://schemas.microsoft.com/office/word/2006/wordml" xmlns:wps="http://schemas.microsoft.com/office/word/2010/wordprocessingShape" mc:Ignorable="w14 wp14">
   <w:endnote w:type="separator" w:id="-1">
     <w:p>
       <w:pPr>
@@ -8261,7 +8163,7 @@
 </file>
 
 <file path=word/footnotes.xml><?xml version="1.0" encoding="utf-8"?>
-<w:footnotes xmlns:wpc="http://schemas.microsoft.com/office/word/2010/wordprocessingCanvas" xmlns:mc="http://schemas.openxmlformats.org/markup-compatibility/2006" xmlns:o="urn:schemas-microsoft-com:office:office" xmlns:r="http://schemas.openxmlformats.org/officeDocument/2006/relationships" xmlns:m="http://schemas.openxmlformats.org/officeDocument/2006/math" xmlns:v="urn:schemas-microsoft-com:vml" xmlns:wp14="http://schemas.microsoft.com/office/word/2010/wordprocessingDrawing" xmlns:wp="http://schemas.openxmlformats.org/drawingml/2006/wordprocessingDrawing" xmlns:w10="urn:schemas-microsoft-com:office:word" xmlns:w="http://schemas.openxmlformats.org/wordprocessingml/2006/main" xmlns:w14="http://schemas.microsoft.com/office/word/2010/wordml" xmlns:wpg="http://schemas.microsoft.com/office/word/2010/wordprocessingGroup" xmlns:wpi="http://schemas.microsoft.com/office/word/2010/wordprocessingInk" xmlns:wne="http://schemas.microsoft.com/office/word/2006/wordml" xmlns:wps="http://schemas.microsoft.com/office/word/2010/wordprocessingShape" mc:Ignorable="w14 wp14">
+<w:footnotes xmlns:wpc="http://schemas.microsoft.com/office/word/2010/wordprocessingCanvas" xmlns:mo="http://schemas.microsoft.com/office/mac/office/2008/main" xmlns:mc="http://schemas.openxmlformats.org/markup-compatibility/2006" xmlns:mv="urn:schemas-microsoft-com:mac:vml" xmlns:o="urn:schemas-microsoft-com:office:office" xmlns:r="http://schemas.openxmlformats.org/officeDocument/2006/relationships" xmlns:m="http://schemas.openxmlformats.org/officeDocument/2006/math" xmlns:v="urn:schemas-microsoft-com:vml" xmlns:wp14="http://schemas.microsoft.com/office/word/2010/wordprocessingDrawing" xmlns:wp="http://schemas.openxmlformats.org/drawingml/2006/wordprocessingDrawing" xmlns:w10="urn:schemas-microsoft-com:office:word" xmlns:w="http://schemas.openxmlformats.org/wordprocessingml/2006/main" xmlns:w14="http://schemas.microsoft.com/office/word/2010/wordml" xmlns:wpg="http://schemas.microsoft.com/office/word/2010/wordprocessingGroup" xmlns:wpi="http://schemas.microsoft.com/office/word/2010/wordprocessingInk" xmlns:wne="http://schemas.microsoft.com/office/word/2006/wordml" xmlns:wps="http://schemas.microsoft.com/office/word/2010/wordprocessingShape" mc:Ignorable="w14 wp14">
   <w:footnote w:type="separator" w:id="-1">
     <w:p>
       <w:pPr>
@@ -8309,7 +8211,7 @@
 </file>
 
 <file path=word/numbering.xml><?xml version="1.0" encoding="utf-8"?>
-<w:numbering xmlns:wpc="http://schemas.microsoft.com/office/word/2010/wordprocessingCanvas" xmlns:mc="http://schemas.openxmlformats.org/markup-compatibility/2006" xmlns:o="urn:schemas-microsoft-com:office:office" xmlns:r="http://schemas.openxmlformats.org/officeDocument/2006/relationships" xmlns:m="http://schemas.openxmlformats.org/officeDocument/2006/math" xmlns:v="urn:schemas-microsoft-com:vml" xmlns:wp14="http://schemas.microsoft.com/office/word/2010/wordprocessingDrawing" xmlns:wp="http://schemas.openxmlformats.org/drawingml/2006/wordprocessingDrawing" xmlns:w10="urn:schemas-microsoft-com:office:word" xmlns:w="http://schemas.openxmlformats.org/wordprocessingml/2006/main" xmlns:w14="http://schemas.microsoft.com/office/word/2010/wordml" xmlns:wpg="http://schemas.microsoft.com/office/word/2010/wordprocessingGroup" xmlns:wpi="http://schemas.microsoft.com/office/word/2010/wordprocessingInk" xmlns:wne="http://schemas.microsoft.com/office/word/2006/wordml" xmlns:wps="http://schemas.microsoft.com/office/word/2010/wordprocessingShape" mc:Ignorable="w14 wp14">
+<w:numbering xmlns:wpc="http://schemas.microsoft.com/office/word/2010/wordprocessingCanvas" xmlns:mo="http://schemas.microsoft.com/office/mac/office/2008/main" xmlns:mc="http://schemas.openxmlformats.org/markup-compatibility/2006" xmlns:mv="urn:schemas-microsoft-com:mac:vml" xmlns:o="urn:schemas-microsoft-com:office:office" xmlns:r="http://schemas.openxmlformats.org/officeDocument/2006/relationships" xmlns:m="http://schemas.openxmlformats.org/officeDocument/2006/math" xmlns:v="urn:schemas-microsoft-com:vml" xmlns:wp14="http://schemas.microsoft.com/office/word/2010/wordprocessingDrawing" xmlns:wp="http://schemas.openxmlformats.org/drawingml/2006/wordprocessingDrawing" xmlns:w10="urn:schemas-microsoft-com:office:word" xmlns:w="http://schemas.openxmlformats.org/wordprocessingml/2006/main" xmlns:w14="http://schemas.microsoft.com/office/word/2010/wordml" xmlns:wpg="http://schemas.microsoft.com/office/word/2010/wordprocessingGroup" xmlns:wpi="http://schemas.microsoft.com/office/word/2010/wordprocessingInk" xmlns:wne="http://schemas.microsoft.com/office/word/2006/wordml" xmlns:wps="http://schemas.microsoft.com/office/word/2010/wordprocessingShape" mc:Ignorable="w14 wp14">
   <w:abstractNum w:abstractNumId="0">
     <w:nsid w:val="08944D36"/>
     <w:multiLevelType w:val="hybridMultilevel"/>
@@ -9928,7 +9830,7 @@
       </w:pPr>
     </w:pPrDefault>
   </w:docDefaults>
-  <w:latentStyles w:defLockedState="0" w:defUIPriority="99" w:defSemiHidden="1" w:defUnhideWhenUsed="1" w:defQFormat="0" w:count="267">
+  <w:latentStyles w:defLockedState="0" w:defUIPriority="99" w:defSemiHidden="1" w:defUnhideWhenUsed="1" w:defQFormat="0" w:count="276">
     <w:lsdException w:name="Normal" w:semiHidden="0" w:uiPriority="0" w:unhideWhenUsed="0" w:qFormat="1"/>
     <w:lsdException w:name="heading 1" w:semiHidden="0" w:uiPriority="0" w:unhideWhenUsed="0" w:qFormat="1"/>
     <w:lsdException w:name="heading 2" w:uiPriority="0" w:qFormat="1"/>
@@ -11862,7 +11764,7 @@
 </file>
 
 <file path=word/stylesWithEffects.xml><?xml version="1.0" encoding="utf-8"?>
-<w:styles xmlns:wpc="http://schemas.microsoft.com/office/word/2010/wordprocessingCanvas" xmlns:mc="http://schemas.openxmlformats.org/markup-compatibility/2006" xmlns:o="urn:schemas-microsoft-com:office:office" xmlns:r="http://schemas.openxmlformats.org/officeDocument/2006/relationships" xmlns:m="http://schemas.openxmlformats.org/officeDocument/2006/math" xmlns:v="urn:schemas-microsoft-com:vml" xmlns:wp14="http://schemas.microsoft.com/office/word/2010/wordprocessingDrawing" xmlns:wp="http://schemas.openxmlformats.org/drawingml/2006/wordprocessingDrawing" xmlns:w10="urn:schemas-microsoft-com:office:word" xmlns:w="http://schemas.openxmlformats.org/wordprocessingml/2006/main" xmlns:w14="http://schemas.microsoft.com/office/word/2010/wordml" xmlns:wpg="http://schemas.microsoft.com/office/word/2010/wordprocessingGroup" xmlns:wpi="http://schemas.microsoft.com/office/word/2010/wordprocessingInk" xmlns:wne="http://schemas.microsoft.com/office/word/2006/wordml" xmlns:wps="http://schemas.microsoft.com/office/word/2010/wordprocessingShape" mc:Ignorable="w14 wp14">
+<w:styles xmlns:wpc="http://schemas.microsoft.com/office/word/2010/wordprocessingCanvas" xmlns:mo="http://schemas.microsoft.com/office/mac/office/2008/main" xmlns:mc="http://schemas.openxmlformats.org/markup-compatibility/2006" xmlns:mv="urn:schemas-microsoft-com:mac:vml" xmlns:o="urn:schemas-microsoft-com:office:office" xmlns:r="http://schemas.openxmlformats.org/officeDocument/2006/relationships" xmlns:m="http://schemas.openxmlformats.org/officeDocument/2006/math" xmlns:v="urn:schemas-microsoft-com:vml" xmlns:wp14="http://schemas.microsoft.com/office/word/2010/wordprocessingDrawing" xmlns:wp="http://schemas.openxmlformats.org/drawingml/2006/wordprocessingDrawing" xmlns:w10="urn:schemas-microsoft-com:office:word" xmlns:w="http://schemas.openxmlformats.org/wordprocessingml/2006/main" xmlns:w14="http://schemas.microsoft.com/office/word/2010/wordml" xmlns:wpg="http://schemas.microsoft.com/office/word/2010/wordprocessingGroup" xmlns:wpi="http://schemas.microsoft.com/office/word/2010/wordprocessingInk" xmlns:wne="http://schemas.microsoft.com/office/word/2006/wordml" xmlns:wps="http://schemas.microsoft.com/office/word/2010/wordprocessingShape" mc:Ignorable="w14 wp14">
   <w:docDefaults>
     <w:rPrDefault>
       <w:rPr>
@@ -11878,7 +11780,7 @@
       </w:pPr>
     </w:pPrDefault>
   </w:docDefaults>
-  <w:latentStyles w:defLockedState="0" w:defUIPriority="99" w:defSemiHidden="1" w:defUnhideWhenUsed="1" w:defQFormat="0" w:count="267">
+  <w:latentStyles w:defLockedState="0" w:defUIPriority="99" w:defSemiHidden="1" w:defUnhideWhenUsed="1" w:defQFormat="0" w:count="276">
     <w:lsdException w:name="Normal" w:semiHidden="0" w:uiPriority="0" w:unhideWhenUsed="0" w:qFormat="1"/>
     <w:lsdException w:name="heading 1" w:semiHidden="0" w:uiPriority="0" w:unhideWhenUsed="0" w:qFormat="1"/>
     <w:lsdException w:name="heading 2" w:uiPriority="0" w:qFormat="1"/>
@@ -13812,7 +13714,7 @@
 </file>
 
 <file path=word/glossary/document.xml><?xml version="1.0" encoding="utf-8"?>
-<w:glossaryDocument xmlns:wpc="http://schemas.microsoft.com/office/word/2010/wordprocessingCanvas" xmlns:mc="http://schemas.openxmlformats.org/markup-compatibility/2006" xmlns:o="urn:schemas-microsoft-com:office:office" xmlns:r="http://schemas.openxmlformats.org/officeDocument/2006/relationships" xmlns:m="http://schemas.openxmlformats.org/officeDocument/2006/math" xmlns:v="urn:schemas-microsoft-com:vml" xmlns:wp14="http://schemas.microsoft.com/office/word/2010/wordprocessingDrawing" xmlns:wp="http://schemas.openxmlformats.org/drawingml/2006/wordprocessingDrawing" xmlns:w10="urn:schemas-microsoft-com:office:word" xmlns:w="http://schemas.openxmlformats.org/wordprocessingml/2006/main" xmlns:w14="http://schemas.microsoft.com/office/word/2010/wordml" xmlns:wpg="http://schemas.microsoft.com/office/word/2010/wordprocessingGroup" xmlns:wpi="http://schemas.microsoft.com/office/word/2010/wordprocessingInk" xmlns:wne="http://schemas.microsoft.com/office/word/2006/wordml" xmlns:wps="http://schemas.microsoft.com/office/word/2010/wordprocessingShape" mc:Ignorable="w14 wp14">
+<w:glossaryDocument xmlns:wpc="http://schemas.microsoft.com/office/word/2010/wordprocessingCanvas" xmlns:mo="http://schemas.microsoft.com/office/mac/office/2008/main" xmlns:mc="http://schemas.openxmlformats.org/markup-compatibility/2006" xmlns:mv="urn:schemas-microsoft-com:mac:vml" xmlns:o="urn:schemas-microsoft-com:office:office" xmlns:r="http://schemas.openxmlformats.org/officeDocument/2006/relationships" xmlns:m="http://schemas.openxmlformats.org/officeDocument/2006/math" xmlns:v="urn:schemas-microsoft-com:vml" xmlns:wp14="http://schemas.microsoft.com/office/word/2010/wordprocessingDrawing" xmlns:wp="http://schemas.openxmlformats.org/drawingml/2006/wordprocessingDrawing" xmlns:w10="urn:schemas-microsoft-com:office:word" xmlns:w="http://schemas.openxmlformats.org/wordprocessingml/2006/main" xmlns:w14="http://schemas.microsoft.com/office/word/2010/wordml" xmlns:wpg="http://schemas.microsoft.com/office/word/2010/wordprocessingGroup" xmlns:wpi="http://schemas.microsoft.com/office/word/2010/wordprocessingInk" xmlns:wne="http://schemas.microsoft.com/office/word/2006/wordml" xmlns:wps="http://schemas.microsoft.com/office/word/2010/wordprocessingShape" mc:Ignorable="w14 wp14">
   <w:docParts>
     <w:docPart>
       <w:docPartPr>
@@ -13849,23 +13751,23 @@
   <w:font w:name="Times New Roman">
     <w:panose1 w:val="02020603050405020304"/>
     <w:charset w:val="00"/>
-    <w:family w:val="roman"/>
+    <w:family w:val="auto"/>
     <w:pitch w:val="variable"/>
-    <w:sig w:usb0="E0002AFF" w:usb1="C0007843" w:usb2="00000009" w:usb3="00000000" w:csb0="000001FF" w:csb1="00000000"/>
+    <w:sig w:usb0="00000003" w:usb1="00000000" w:usb2="00000000" w:usb3="00000000" w:csb0="00000001" w:csb1="00000000"/>
   </w:font>
   <w:font w:name="Symbol">
-    <w:panose1 w:val="05050102010706020507"/>
+    <w:panose1 w:val="00000000000000000000"/>
     <w:charset w:val="02"/>
-    <w:family w:val="roman"/>
+    <w:family w:val="auto"/>
     <w:pitch w:val="variable"/>
     <w:sig w:usb0="00000000" w:usb1="10000000" w:usb2="00000000" w:usb3="00000000" w:csb0="80000000" w:csb1="00000000"/>
   </w:font>
   <w:font w:name="Verdana">
     <w:panose1 w:val="020B0604030504040204"/>
     <w:charset w:val="00"/>
-    <w:family w:val="swiss"/>
+    <w:family w:val="auto"/>
     <w:pitch w:val="variable"/>
-    <w:sig w:usb0="A10006FF" w:usb1="4000205B" w:usb2="00000010" w:usb3="00000000" w:csb0="0000019F" w:csb1="00000000"/>
+    <w:sig w:usb0="00000003" w:usb1="00000000" w:usb2="00000000" w:usb3="00000000" w:csb0="00000001" w:csb1="00000000"/>
   </w:font>
   <w:font w:name="Wingdings">
     <w:panose1 w:val="05000000000000000000"/>
@@ -13877,23 +13779,39 @@
   <w:font w:name="Courier New">
     <w:panose1 w:val="02070309020205020404"/>
     <w:charset w:val="00"/>
-    <w:family w:val="modern"/>
-    <w:pitch w:val="fixed"/>
-    <w:sig w:usb0="E0002AFF" w:usb1="C0007843" w:usb2="00000009" w:usb3="00000000" w:csb0="000001FF" w:csb1="00000000"/>
+    <w:family w:val="auto"/>
+    <w:pitch w:val="variable"/>
+    <w:sig w:usb0="00000003" w:usb1="00000000" w:usb2="00000000" w:usb3="00000000" w:csb0="00000001" w:csb1="00000000"/>
   </w:font>
   <w:font w:name="Calibri">
     <w:panose1 w:val="020F0502020204030204"/>
     <w:charset w:val="00"/>
-    <w:family w:val="swiss"/>
+    <w:family w:val="auto"/>
     <w:pitch w:val="variable"/>
-    <w:sig w:usb0="E10002FF" w:usb1="4000ACFF" w:usb2="00000009" w:usb3="00000000" w:csb0="0000019F" w:csb1="00000000"/>
+    <w:sig w:usb0="00000003" w:usb1="00000000" w:usb2="00000000" w:usb3="00000000" w:csb0="00000001" w:csb1="00000000"/>
+  </w:font>
+  <w:font w:name="ＭＳ 明朝">
+    <w:panose1 w:val="00000000000000000000"/>
+    <w:charset w:val="80"/>
+    <w:family w:val="roman"/>
+    <w:notTrueType/>
+    <w:pitch w:val="fixed"/>
+    <w:sig w:usb0="00000001" w:usb1="08070000" w:usb2="00000010" w:usb3="00000000" w:csb0="00020000" w:csb1="00000000"/>
   </w:font>
   <w:font w:name="Cambria">
     <w:panose1 w:val="02040503050406030204"/>
     <w:charset w:val="00"/>
-    <w:family w:val="roman"/>
+    <w:family w:val="auto"/>
     <w:pitch w:val="variable"/>
-    <w:sig w:usb0="E00002FF" w:usb1="400004FF" w:usb2="00000000" w:usb3="00000000" w:csb0="0000019F" w:csb1="00000000"/>
+    <w:sig w:usb0="00000003" w:usb1="00000000" w:usb2="00000000" w:usb3="00000000" w:csb0="00000001" w:csb1="00000000"/>
+  </w:font>
+  <w:font w:name="ＭＳ ゴシック">
+    <w:panose1 w:val="00000000000000000000"/>
+    <w:charset w:val="80"/>
+    <w:family w:val="modern"/>
+    <w:notTrueType/>
+    <w:pitch w:val="fixed"/>
+    <w:sig w:usb0="00000001" w:usb1="08070000" w:usb2="00000010" w:usb3="00000000" w:csb0="00020000" w:csb1="00000000"/>
   </w:font>
   <w:font w:name="Franklin Gothic Condensed">
     <w:panose1 w:val="00000000000000000000"/>
@@ -13906,27 +13824,26 @@
   <w:font w:name="Arial">
     <w:panose1 w:val="020B0604020202020204"/>
     <w:charset w:val="00"/>
-    <w:family w:val="swiss"/>
+    <w:family w:val="auto"/>
     <w:pitch w:val="variable"/>
-    <w:sig w:usb0="E0002AFF" w:usb1="C0007843" w:usb2="00000009" w:usb3="00000000" w:csb0="000001FF" w:csb1="00000000"/>
+    <w:sig w:usb0="00000003" w:usb1="00000000" w:usb2="00000000" w:usb3="00000000" w:csb0="00000001" w:csb1="00000000"/>
   </w:font>
   <w:font w:name="Consolas">
     <w:panose1 w:val="020B0609020204030204"/>
     <w:charset w:val="00"/>
-    <w:family w:val="modern"/>
-    <w:pitch w:val="fixed"/>
-    <w:sig w:usb0="E10002FF" w:usb1="4000FCFF" w:usb2="00000009" w:usb3="00000000" w:csb0="0000019F" w:csb1="00000000"/>
+    <w:family w:val="auto"/>
+    <w:pitch w:val="variable"/>
+    <w:sig w:usb0="00000003" w:usb1="00000000" w:usb2="00000000" w:usb3="00000000" w:csb0="00000001" w:csb1="00000000"/>
   </w:font>
   <w:font w:name="Britannic Bold">
     <w:panose1 w:val="020B0903060703020204"/>
     <w:charset w:val="00"/>
-    <w:family w:val="swiss"/>
+    <w:family w:val="auto"/>
     <w:pitch w:val="variable"/>
     <w:sig w:usb0="00000003" w:usb1="00000000" w:usb2="00000000" w:usb3="00000000" w:csb0="00000001" w:csb1="00000000"/>
   </w:font>
   <w:font w:name="Batang">
     <w:altName w:val="바탕"/>
-    <w:panose1 w:val="02030600000101010101"/>
     <w:charset w:val="81"/>
     <w:family w:val="roman"/>
     <w:pitch w:val="variable"/>
@@ -13935,44 +13852,43 @@
   <w:font w:name="Tahoma">
     <w:panose1 w:val="020B0604030504040204"/>
     <w:charset w:val="00"/>
-    <w:family w:val="swiss"/>
+    <w:family w:val="auto"/>
     <w:pitch w:val="variable"/>
-    <w:sig w:usb0="E1002EFF" w:usb1="C000605B" w:usb2="00000029" w:usb3="00000000" w:csb0="000101FF" w:csb1="00000000"/>
+    <w:sig w:usb0="00000003" w:usb1="00000000" w:usb2="00000000" w:usb3="00000000" w:csb0="00000001" w:csb1="00000000"/>
   </w:font>
   <w:font w:name="Arial Black">
     <w:panose1 w:val="020B0A04020102020204"/>
     <w:charset w:val="00"/>
-    <w:family w:val="swiss"/>
+    <w:family w:val="auto"/>
     <w:pitch w:val="variable"/>
-    <w:sig w:usb0="A00002AF" w:usb1="400078FB" w:usb2="00000000" w:usb3="00000000" w:csb0="0000009F" w:csb1="00000000"/>
+    <w:sig w:usb0="00000003" w:usb1="00000000" w:usb2="00000000" w:usb3="00000000" w:csb0="00000001" w:csb1="00000000"/>
   </w:font>
   <w:font w:name="Segoe UI">
-    <w:panose1 w:val="020B0502040204020203"/>
     <w:charset w:val="00"/>
     <w:family w:val="swiss"/>
     <w:pitch w:val="variable"/>
     <w:sig w:usb0="E4002EFF" w:usb1="C000E47B" w:usb2="00000009" w:usb3="00000000" w:csb0="000001FF" w:csb1="00000000"/>
   </w:font>
   <w:font w:name="Arial Narrow">
-    <w:panose1 w:val="020B0606020202030204"/>
+    <w:panose1 w:val="020B0506020202030204"/>
     <w:charset w:val="00"/>
-    <w:family w:val="swiss"/>
+    <w:family w:val="auto"/>
     <w:pitch w:val="variable"/>
-    <w:sig w:usb0="00000287" w:usb1="00000800" w:usb2="00000000" w:usb3="00000000" w:csb0="0000009F" w:csb1="00000000"/>
+    <w:sig w:usb0="00000003" w:usb1="00000000" w:usb2="00000000" w:usb3="00000000" w:csb0="00000001" w:csb1="00000000"/>
   </w:font>
   <w:font w:name="Arial Unicode MS">
     <w:panose1 w:val="020B0604020202020204"/>
-    <w:charset w:val="80"/>
-    <w:family w:val="swiss"/>
+    <w:charset w:val="00"/>
+    <w:family w:val="auto"/>
     <w:pitch w:val="variable"/>
-    <w:sig w:usb0="F7FFAFFF" w:usb1="E9DFFFFF" w:usb2="0000003F" w:usb3="00000000" w:csb0="003F01FF" w:csb1="00000000"/>
+    <w:sig w:usb0="00000003" w:usb1="00000000" w:usb2="00000000" w:usb3="00000000" w:csb0="00000001" w:csb1="00000000"/>
   </w:font>
   <w:font w:name="Helvetica">
-    <w:panose1 w:val="020B0604020202020204"/>
+    <w:panose1 w:val="00000000000000000000"/>
     <w:charset w:val="00"/>
-    <w:family w:val="swiss"/>
+    <w:family w:val="auto"/>
     <w:pitch w:val="variable"/>
-    <w:sig w:usb0="E0002AFF" w:usb1="C0007843" w:usb2="00000009" w:usb3="00000000" w:csb0="000001FF" w:csb1="00000000"/>
+    <w:sig w:usb0="00000003" w:usb1="00000000" w:usb2="00000000" w:usb3="00000000" w:csb0="00000001" w:csb1="00000000"/>
   </w:font>
 </w:fonts>
 </file>
@@ -14432,6 +14348,7 @@
     <w:rsid w:val="00F44838"/>
     <w:rsid w:val="00F465C7"/>
     <w:rsid w:val="00F475BA"/>
+    <w:rsid w:val="00F65AC2"/>
     <w:rsid w:val="00F66C4F"/>
     <w:rsid w:val="00F70FBA"/>
     <w:rsid w:val="00F754F3"/>
@@ -14459,8 +14376,9 @@
     <m:intLim m:val="subSup"/>
     <m:naryLim m:val="undOvr"/>
   </m:mathPr>
-  <w:themeFontLang w:val="es-AR"/>
+  <w:themeFontLang w:val="es-AR" w:eastAsia="ja-JP"/>
   <w:clrSchemeMapping w:bg1="light1" w:t1="dark1" w:bg2="light2" w:t2="dark2" w:accent1="accent1" w:accent2="accent2" w:accent3="accent3" w:accent4="accent4" w:accent5="accent5" w:accent6="accent6" w:hyperlink="hyperlink" w:followedHyperlink="followedHyperlink"/>
+  <w:doNotAutoCompressPictures/>
   <w:decimalSymbol w:val="."/>
   <w:listSeparator w:val=","/>
 </w:settings>
@@ -14483,7 +14401,7 @@
       </w:pPr>
     </w:pPrDefault>
   </w:docDefaults>
-  <w:latentStyles w:defLockedState="0" w:defUIPriority="99" w:defSemiHidden="1" w:defUnhideWhenUsed="1" w:defQFormat="0" w:count="267">
+  <w:latentStyles w:defLockedState="0" w:defUIPriority="99" w:defSemiHidden="1" w:defUnhideWhenUsed="1" w:defQFormat="0" w:count="276">
     <w:lsdException w:name="Normal" w:semiHidden="0" w:uiPriority="0" w:unhideWhenUsed="0" w:qFormat="1"/>
     <w:lsdException w:name="heading 1" w:semiHidden="0" w:uiPriority="9" w:unhideWhenUsed="0" w:qFormat="1"/>
     <w:lsdException w:name="heading 2" w:uiPriority="9" w:qFormat="1"/>
@@ -14844,7 +14762,7 @@
 </file>
 
 <file path=word/glossary/stylesWithEffects.xml><?xml version="1.0" encoding="utf-8"?>
-<w:styles xmlns:wpc="http://schemas.microsoft.com/office/word/2010/wordprocessingCanvas" xmlns:mc="http://schemas.openxmlformats.org/markup-compatibility/2006" xmlns:o="urn:schemas-microsoft-com:office:office" xmlns:r="http://schemas.openxmlformats.org/officeDocument/2006/relationships" xmlns:m="http://schemas.openxmlformats.org/officeDocument/2006/math" xmlns:v="urn:schemas-microsoft-com:vml" xmlns:wp14="http://schemas.microsoft.com/office/word/2010/wordprocessingDrawing" xmlns:wp="http://schemas.openxmlformats.org/drawingml/2006/wordprocessingDrawing" xmlns:w10="urn:schemas-microsoft-com:office:word" xmlns:w="http://schemas.openxmlformats.org/wordprocessingml/2006/main" xmlns:w14="http://schemas.microsoft.com/office/word/2010/wordml" xmlns:wpg="http://schemas.microsoft.com/office/word/2010/wordprocessingGroup" xmlns:wpi="http://schemas.microsoft.com/office/word/2010/wordprocessingInk" xmlns:wne="http://schemas.microsoft.com/office/word/2006/wordml" xmlns:wps="http://schemas.microsoft.com/office/word/2010/wordprocessingShape" mc:Ignorable="w14 wp14">
+<w:styles xmlns:wpc="http://schemas.microsoft.com/office/word/2010/wordprocessingCanvas" xmlns:mo="http://schemas.microsoft.com/office/mac/office/2008/main" xmlns:mc="http://schemas.openxmlformats.org/markup-compatibility/2006" xmlns:mv="urn:schemas-microsoft-com:mac:vml" xmlns:o="urn:schemas-microsoft-com:office:office" xmlns:r="http://schemas.openxmlformats.org/officeDocument/2006/relationships" xmlns:m="http://schemas.openxmlformats.org/officeDocument/2006/math" xmlns:v="urn:schemas-microsoft-com:vml" xmlns:wp14="http://schemas.microsoft.com/office/word/2010/wordprocessingDrawing" xmlns:wp="http://schemas.openxmlformats.org/drawingml/2006/wordprocessingDrawing" xmlns:w10="urn:schemas-microsoft-com:office:word" xmlns:w="http://schemas.openxmlformats.org/wordprocessingml/2006/main" xmlns:w14="http://schemas.microsoft.com/office/word/2010/wordml" xmlns:wpg="http://schemas.microsoft.com/office/word/2010/wordprocessingGroup" xmlns:wpi="http://schemas.microsoft.com/office/word/2010/wordprocessingInk" xmlns:wne="http://schemas.microsoft.com/office/word/2006/wordml" xmlns:wps="http://schemas.microsoft.com/office/word/2010/wordprocessingShape" mc:Ignorable="w14 wp14">
   <w:docDefaults>
     <w:rPrDefault>
       <w:rPr>
@@ -14860,7 +14778,7 @@
       </w:pPr>
     </w:pPrDefault>
   </w:docDefaults>
-  <w:latentStyles w:defLockedState="0" w:defUIPriority="99" w:defSemiHidden="1" w:defUnhideWhenUsed="1" w:defQFormat="0" w:count="267">
+  <w:latentStyles w:defLockedState="0" w:defUIPriority="99" w:defSemiHidden="1" w:defUnhideWhenUsed="1" w:defQFormat="0" w:count="276">
     <w:lsdException w:name="Normal" w:semiHidden="0" w:uiPriority="0" w:unhideWhenUsed="0" w:qFormat="1"/>
     <w:lsdException w:name="heading 1" w:semiHidden="0" w:uiPriority="9" w:unhideWhenUsed="0" w:qFormat="1"/>
     <w:lsdException w:name="heading 2" w:uiPriority="9" w:qFormat="1"/>
@@ -15036,6 +14954,7 @@
 <file path=word/glossary/webSettings.xml><?xml version="1.0" encoding="utf-8"?>
 <w:webSettings xmlns:mc="http://schemas.openxmlformats.org/markup-compatibility/2006" xmlns:r="http://schemas.openxmlformats.org/officeDocument/2006/relationships" xmlns:w="http://schemas.openxmlformats.org/wordprocessingml/2006/main" xmlns:w14="http://schemas.microsoft.com/office/word/2010/wordml" mc:Ignorable="w14">
   <w:optimizeForBrowser/>
+  <w:doNotSaveAsSingleFile/>
 </w:webSettings>
 </file>
 
@@ -15442,7 +15361,7 @@
 </file>
 
 <file path=customXml/itemProps10.xml><?xml version="1.0" encoding="utf-8"?>
-<ds:datastoreItem xmlns:ds="http://schemas.openxmlformats.org/officeDocument/2006/customXml" ds:itemID="{CDF50FA5-7FBF-4DC5-9A74-5B11B97A433D}">
+<ds:datastoreItem xmlns:ds="http://schemas.openxmlformats.org/officeDocument/2006/customXml" ds:itemID="{8F16EF25-B7E6-EE49-9ABC-6B38CBED8BA2}">
   <ds:schemaRefs>
     <ds:schemaRef ds:uri="http://schemas.openxmlformats.org/officeDocument/2006/bibliography"/>
   </ds:schemaRefs>
@@ -15482,7 +15401,7 @@
 </file>
 
 <file path=customXml/itemProps6.xml><?xml version="1.0" encoding="utf-8"?>
-<ds:datastoreItem xmlns:ds="http://schemas.openxmlformats.org/officeDocument/2006/customXml" ds:itemID="{AD6B3562-E373-436B-9EE8-E531D5F5BFCB}">
+<ds:datastoreItem xmlns:ds="http://schemas.openxmlformats.org/officeDocument/2006/customXml" ds:itemID="{CDF50FA5-7FBF-4DC5-9A74-5B11B97A433D}">
   <ds:schemaRefs>
     <ds:schemaRef ds:uri="http://schemas.openxmlformats.org/officeDocument/2006/bibliography"/>
   </ds:schemaRefs>
@@ -15490,7 +15409,7 @@
 </file>
 
 <file path=customXml/itemProps7.xml><?xml version="1.0" encoding="utf-8"?>
-<ds:datastoreItem xmlns:ds="http://schemas.openxmlformats.org/officeDocument/2006/customXml" ds:itemID="{E2363BD2-3FB6-462B-BB55-61486B4CF59B}">
+<ds:datastoreItem xmlns:ds="http://schemas.openxmlformats.org/officeDocument/2006/customXml" ds:itemID="{5472B5D8-B65B-5646-9ACB-C19BBD06BF08}">
   <ds:schemaRefs>
     <ds:schemaRef ds:uri="http://schemas.openxmlformats.org/officeDocument/2006/bibliography"/>
   </ds:schemaRefs>
@@ -15498,7 +15417,7 @@
 </file>
 
 <file path=customXml/itemProps8.xml><?xml version="1.0" encoding="utf-8"?>
-<ds:datastoreItem xmlns:ds="http://schemas.openxmlformats.org/officeDocument/2006/customXml" ds:itemID="{AA0456DA-7360-4D70-B7A9-5B16B6782298}">
+<ds:datastoreItem xmlns:ds="http://schemas.openxmlformats.org/officeDocument/2006/customXml" ds:itemID="{1CA4C0C3-9CE6-594B-9A76-271F7FDF694F}">
   <ds:schemaRefs>
     <ds:schemaRef ds:uri="http://schemas.openxmlformats.org/officeDocument/2006/bibliography"/>
   </ds:schemaRefs>
@@ -15506,7 +15425,7 @@
 </file>
 
 <file path=customXml/itemProps9.xml><?xml version="1.0" encoding="utf-8"?>
-<ds:datastoreItem xmlns:ds="http://schemas.openxmlformats.org/officeDocument/2006/customXml" ds:itemID="{2C30EC1D-A5E5-43FF-98E3-37B097608D85}">
+<ds:datastoreItem xmlns:ds="http://schemas.openxmlformats.org/officeDocument/2006/customXml" ds:itemID="{F6FA709C-A257-3643-A644-39498E0ABD71}">
   <ds:schemaRefs>
     <ds:schemaRef ds:uri="http://schemas.openxmlformats.org/officeDocument/2006/bibliography"/>
   </ds:schemaRefs>

</xml_diff>